<commit_message>
[Task 3] Found Singleton Pattern and documented it
</commit_message>
<xml_diff>
--- a/Project/Phase 1/Sprint 1/team_member_4/patterns_element4.docx
+++ b/Project/Phase 1/Sprint 1/team_member_4/patterns_element4.docx
@@ -41,22 +41,39 @@
       </w:pPr>
       <w:r>
         <w:rPr>
+          <w:b/>
+          <w:sz w:val="45"/>
+        </w:rPr>
+        <w:t>Singleton:</w:t>
+      </w:r>
+    </w:p>
+    <w:p>
+      <w:pPr>
+        <w:spacing w:after="160"/>
+        <w:ind w:left="0" w:firstLine="0"/>
+        <w:rPr>
+          <w:b/>
+          <w:sz w:val="45"/>
+        </w:rPr>
+      </w:pPr>
+      <w:r>
+        <w:rPr>
           <w:noProof/>
           <w:lang w:eastAsia="en-US"/>
         </w:rPr>
         <w:drawing>
-          <wp:anchor distT="0" distB="0" distL="114300" distR="114300" simplePos="0" relativeHeight="251658240" behindDoc="1" locked="0" layoutInCell="1" allowOverlap="1" wp14:anchorId="007D2D28" wp14:editId="5D3A0948">
+          <wp:anchor distT="0" distB="0" distL="114300" distR="114300" simplePos="0" relativeHeight="251659264" behindDoc="1" locked="0" layoutInCell="1" allowOverlap="1" wp14:anchorId="163EA60F" wp14:editId="7C754EA2">
             <wp:simplePos x="0" y="0"/>
             <wp:positionH relativeFrom="column">
-              <wp:posOffset>-3810</wp:posOffset>
+              <wp:posOffset>-60960</wp:posOffset>
             </wp:positionH>
             <wp:positionV relativeFrom="paragraph">
-              <wp:posOffset>626110</wp:posOffset>
+              <wp:posOffset>110490</wp:posOffset>
             </wp:positionV>
-            <wp:extent cx="5457825" cy="1971675"/>
-            <wp:effectExtent l="0" t="0" r="9525" b="9525"/>
+            <wp:extent cx="5612130" cy="1019175"/>
+            <wp:effectExtent l="0" t="0" r="7620" b="9525"/>
             <wp:wrapNone/>
-            <wp:docPr id="1" name="Imagem 1"/>
+            <wp:docPr id="2" name="Imagem 2"/>
             <wp:cNvGraphicFramePr>
               <a:graphicFrameLocks xmlns:a="http://schemas.openxmlformats.org/drawingml/2006/main" noChangeAspect="1"/>
             </wp:cNvGraphicFramePr>
@@ -82,6 +99,81 @@
                   <pic:spPr>
                     <a:xfrm>
                       <a:off x="0" y="0"/>
+                      <a:ext cx="5612130" cy="1019175"/>
+                    </a:xfrm>
+                    <a:prstGeom prst="rect">
+                      <a:avLst/>
+                    </a:prstGeom>
+                  </pic:spPr>
+                </pic:pic>
+              </a:graphicData>
+            </a:graphic>
+          </wp:anchor>
+        </w:drawing>
+      </w:r>
+    </w:p>
+    <w:p>
+      <w:pPr>
+        <w:spacing w:after="160"/>
+        <w:ind w:left="0" w:firstLine="0"/>
+        <w:rPr>
+          <w:b/>
+          <w:sz w:val="45"/>
+        </w:rPr>
+      </w:pPr>
+    </w:p>
+    <w:p>
+      <w:pPr>
+        <w:spacing w:after="160"/>
+        <w:ind w:left="0" w:firstLine="0"/>
+        <w:rPr>
+          <w:b/>
+          <w:sz w:val="45"/>
+        </w:rPr>
+      </w:pPr>
+      <w:r>
+        <w:rPr>
+          <w:noProof/>
+          <w:lang w:eastAsia="en-US"/>
+        </w:rPr>
+        <w:drawing>
+          <wp:anchor distT="0" distB="0" distL="114300" distR="114300" simplePos="0" relativeHeight="251658240" behindDoc="1" locked="0" layoutInCell="1" allowOverlap="1" wp14:anchorId="5B4AB6BD" wp14:editId="5C51542A">
+            <wp:simplePos x="0" y="0"/>
+            <wp:positionH relativeFrom="column">
+              <wp:posOffset>-60960</wp:posOffset>
+            </wp:positionH>
+            <wp:positionV relativeFrom="paragraph">
+              <wp:posOffset>306705</wp:posOffset>
+            </wp:positionV>
+            <wp:extent cx="5457825" cy="1971675"/>
+            <wp:effectExtent l="0" t="0" r="9525" b="9525"/>
+            <wp:wrapNone/>
+            <wp:docPr id="1" name="Imagem 1"/>
+            <wp:cNvGraphicFramePr>
+              <a:graphicFrameLocks xmlns:a="http://schemas.openxmlformats.org/drawingml/2006/main" noChangeAspect="1"/>
+            </wp:cNvGraphicFramePr>
+            <a:graphic xmlns:a="http://schemas.openxmlformats.org/drawingml/2006/main">
+              <a:graphicData uri="http://schemas.openxmlformats.org/drawingml/2006/picture">
+                <pic:pic xmlns:pic="http://schemas.openxmlformats.org/drawingml/2006/picture">
+                  <pic:nvPicPr>
+                    <pic:cNvPr id="1" name=""/>
+                    <pic:cNvPicPr/>
+                  </pic:nvPicPr>
+                  <pic:blipFill>
+                    <a:blip r:embed="rId5">
+                      <a:extLst>
+                        <a:ext uri="{28A0092B-C50C-407E-A947-70E740481C1C}">
+                          <a14:useLocalDpi xmlns:a14="http://schemas.microsoft.com/office/drawing/2010/main" val="0"/>
+                        </a:ext>
+                      </a:extLst>
+                    </a:blip>
+                    <a:stretch>
+                      <a:fillRect/>
+                    </a:stretch>
+                  </pic:blipFill>
+                  <pic:spPr>
+                    <a:xfrm>
+                      <a:off x="0" y="0"/>
                       <a:ext cx="5457825" cy="1971675"/>
                     </a:xfrm>
                     <a:prstGeom prst="rect">
@@ -94,13 +186,16 @@
           </wp:anchor>
         </w:drawing>
       </w:r>
-      <w:r>
+    </w:p>
+    <w:p>
+      <w:pPr>
+        <w:spacing w:after="160"/>
+        <w:ind w:left="0" w:firstLine="0"/>
         <w:rPr>
           <w:b/>
           <w:sz w:val="45"/>
         </w:rPr>
-        <w:t>Singleton:</w:t>
-      </w:r>
+      </w:pPr>
     </w:p>
     <w:p>
       <w:pPr>
@@ -116,40 +211,18 @@
       <w:pPr>
         <w:spacing w:after="160"/>
         <w:ind w:left="0" w:firstLine="0"/>
-        <w:rPr>
-          <w:b/>
-          <w:sz w:val="45"/>
-        </w:rPr>
       </w:pPr>
     </w:p>
     <w:p>
       <w:pPr>
         <w:spacing w:after="160"/>
         <w:ind w:left="0" w:firstLine="0"/>
-        <w:rPr>
-          <w:b/>
-          <w:sz w:val="45"/>
-        </w:rPr>
       </w:pPr>
     </w:p>
     <w:p>
       <w:pPr>
         <w:spacing w:after="160"/>
         <w:ind w:left="0" w:firstLine="0"/>
-        <w:rPr>
-          <w:b/>
-          <w:sz w:val="45"/>
-        </w:rPr>
-      </w:pPr>
-    </w:p>
-    <w:p>
-      <w:pPr>
-        <w:spacing w:after="160"/>
-        <w:ind w:left="0" w:firstLine="0"/>
-        <w:rPr>
-          <w:b/>
-          <w:sz w:val="45"/>
-        </w:rPr>
       </w:pPr>
     </w:p>
     <w:p>
@@ -162,6 +235,13 @@
       </w:r>
       <w:r>
         <w:t>ion of only one Milton Resource for each user (given its username and password).</w:t>
+      </w:r>
+      <w:r>
+        <w:rPr>
+          <w:noProof/>
+          <w:lang w:eastAsia="en-US"/>
+        </w:rPr>
+        <w:t xml:space="preserve"> </w:t>
       </w:r>
       <w:bookmarkStart w:id="0" w:name="_GoBack"/>
       <w:bookmarkEnd w:id="0"/>

</xml_diff>

<commit_message>
[Task 6] Found command pattern and documented it.
</commit_message>
<xml_diff>
--- a/Project/Phase 1/Sprint 1/team_member_4/patterns_element4.docx
+++ b/Project/Phase 1/Sprint 1/team_member_4/patterns_element4.docx
@@ -74,81 +74,6 @@
             <wp:effectExtent l="0" t="0" r="7620" b="9525"/>
             <wp:wrapNone/>
             <wp:docPr id="2" name="Imagem 2"/>
-            <wp:cNvGraphicFramePr>
-              <a:graphicFrameLocks xmlns:a="http://schemas.openxmlformats.org/drawingml/2006/main" noChangeAspect="1"/>
-            </wp:cNvGraphicFramePr>
-            <a:graphic xmlns:a="http://schemas.openxmlformats.org/drawingml/2006/main">
-              <a:graphicData uri="http://schemas.openxmlformats.org/drawingml/2006/picture">
-                <pic:pic xmlns:pic="http://schemas.openxmlformats.org/drawingml/2006/picture">
-                  <pic:nvPicPr>
-                    <pic:cNvPr id="1" name=""/>
-                    <pic:cNvPicPr/>
-                  </pic:nvPicPr>
-                  <pic:blipFill>
-                    <a:blip r:embed="rId4">
-                      <a:extLst>
-                        <a:ext uri="{28A0092B-C50C-407E-A947-70E740481C1C}">
-                          <a14:useLocalDpi xmlns:a14="http://schemas.microsoft.com/office/drawing/2010/main" val="0"/>
-                        </a:ext>
-                      </a:extLst>
-                    </a:blip>
-                    <a:stretch>
-                      <a:fillRect/>
-                    </a:stretch>
-                  </pic:blipFill>
-                  <pic:spPr>
-                    <a:xfrm>
-                      <a:off x="0" y="0"/>
-                      <a:ext cx="5612130" cy="1019175"/>
-                    </a:xfrm>
-                    <a:prstGeom prst="rect">
-                      <a:avLst/>
-                    </a:prstGeom>
-                  </pic:spPr>
-                </pic:pic>
-              </a:graphicData>
-            </a:graphic>
-          </wp:anchor>
-        </w:drawing>
-      </w:r>
-    </w:p>
-    <w:p>
-      <w:pPr>
-        <w:spacing w:after="160"/>
-        <w:ind w:left="0" w:firstLine="0"/>
-        <w:rPr>
-          <w:b/>
-          <w:sz w:val="45"/>
-        </w:rPr>
-      </w:pPr>
-    </w:p>
-    <w:p>
-      <w:pPr>
-        <w:spacing w:after="160"/>
-        <w:ind w:left="0" w:firstLine="0"/>
-        <w:rPr>
-          <w:b/>
-          <w:sz w:val="45"/>
-        </w:rPr>
-      </w:pPr>
-      <w:r>
-        <w:rPr>
-          <w:noProof/>
-          <w:lang w:eastAsia="en-US"/>
-        </w:rPr>
-        <w:drawing>
-          <wp:anchor distT="0" distB="0" distL="114300" distR="114300" simplePos="0" relativeHeight="251658240" behindDoc="1" locked="0" layoutInCell="1" allowOverlap="1" wp14:anchorId="5B4AB6BD" wp14:editId="5C51542A">
-            <wp:simplePos x="0" y="0"/>
-            <wp:positionH relativeFrom="column">
-              <wp:posOffset>-60960</wp:posOffset>
-            </wp:positionH>
-            <wp:positionV relativeFrom="paragraph">
-              <wp:posOffset>306705</wp:posOffset>
-            </wp:positionV>
-            <wp:extent cx="5457825" cy="1971675"/>
-            <wp:effectExtent l="0" t="0" r="9525" b="9525"/>
-            <wp:wrapNone/>
-            <wp:docPr id="1" name="Imagem 1"/>
             <wp:cNvGraphicFramePr>
               <a:graphicFrameLocks xmlns:a="http://schemas.openxmlformats.org/drawingml/2006/main" noChangeAspect="1"/>
             </wp:cNvGraphicFramePr>
@@ -174,6 +99,81 @@
                   <pic:spPr>
                     <a:xfrm>
                       <a:off x="0" y="0"/>
+                      <a:ext cx="5612130" cy="1019175"/>
+                    </a:xfrm>
+                    <a:prstGeom prst="rect">
+                      <a:avLst/>
+                    </a:prstGeom>
+                  </pic:spPr>
+                </pic:pic>
+              </a:graphicData>
+            </a:graphic>
+          </wp:anchor>
+        </w:drawing>
+      </w:r>
+    </w:p>
+    <w:p>
+      <w:pPr>
+        <w:spacing w:after="160"/>
+        <w:ind w:left="0" w:firstLine="0"/>
+        <w:rPr>
+          <w:b/>
+          <w:sz w:val="45"/>
+        </w:rPr>
+      </w:pPr>
+    </w:p>
+    <w:p>
+      <w:pPr>
+        <w:spacing w:after="160"/>
+        <w:ind w:left="0" w:firstLine="0"/>
+        <w:rPr>
+          <w:b/>
+          <w:sz w:val="45"/>
+        </w:rPr>
+      </w:pPr>
+      <w:r>
+        <w:rPr>
+          <w:noProof/>
+          <w:lang w:eastAsia="en-US"/>
+        </w:rPr>
+        <w:drawing>
+          <wp:anchor distT="0" distB="0" distL="114300" distR="114300" simplePos="0" relativeHeight="251658240" behindDoc="1" locked="0" layoutInCell="1" allowOverlap="1" wp14:anchorId="5B4AB6BD" wp14:editId="5C51542A">
+            <wp:simplePos x="0" y="0"/>
+            <wp:positionH relativeFrom="column">
+              <wp:posOffset>-60960</wp:posOffset>
+            </wp:positionH>
+            <wp:positionV relativeFrom="paragraph">
+              <wp:posOffset>306705</wp:posOffset>
+            </wp:positionV>
+            <wp:extent cx="5457825" cy="1971675"/>
+            <wp:effectExtent l="0" t="0" r="9525" b="9525"/>
+            <wp:wrapNone/>
+            <wp:docPr id="1" name="Imagem 1"/>
+            <wp:cNvGraphicFramePr>
+              <a:graphicFrameLocks xmlns:a="http://schemas.openxmlformats.org/drawingml/2006/main" noChangeAspect="1"/>
+            </wp:cNvGraphicFramePr>
+            <a:graphic xmlns:a="http://schemas.openxmlformats.org/drawingml/2006/main">
+              <a:graphicData uri="http://schemas.openxmlformats.org/drawingml/2006/picture">
+                <pic:pic xmlns:pic="http://schemas.openxmlformats.org/drawingml/2006/picture">
+                  <pic:nvPicPr>
+                    <pic:cNvPr id="1" name=""/>
+                    <pic:cNvPicPr/>
+                  </pic:nvPicPr>
+                  <pic:blipFill>
+                    <a:blip r:embed="rId6">
+                      <a:extLst>
+                        <a:ext uri="{28A0092B-C50C-407E-A947-70E740481C1C}">
+                          <a14:useLocalDpi xmlns:a14="http://schemas.microsoft.com/office/drawing/2010/main" val="0"/>
+                        </a:ext>
+                      </a:extLst>
+                    </a:blip>
+                    <a:stretch>
+                      <a:fillRect/>
+                    </a:stretch>
+                  </pic:blipFill>
+                  <pic:spPr>
+                    <a:xfrm>
+                      <a:off x="0" y="0"/>
                       <a:ext cx="5457825" cy="1971675"/>
                     </a:xfrm>
                     <a:prstGeom prst="rect">
@@ -229,22 +229,602 @@
       <w:pPr>
         <w:spacing w:after="160"/>
         <w:ind w:left="0" w:firstLine="0"/>
-      </w:pPr>
-      <w:r>
-        <w:t>Ensures the creat</w:t>
-      </w:r>
-      <w:r>
-        <w:t>ion of only one Milton Resource for each user (given its username and password).</w:t>
-      </w:r>
-      <w:r>
         <w:rPr>
           <w:noProof/>
           <w:lang w:eastAsia="en-US"/>
         </w:rPr>
+      </w:pPr>
+      <w:r>
+        <w:t>Ensures the creat</w:t>
+      </w:r>
+      <w:r>
+        <w:t>ion of only one Milton Resource for each user (given its username and password).</w:t>
+      </w:r>
+      <w:r>
+        <w:rPr>
+          <w:noProof/>
+          <w:lang w:eastAsia="en-US"/>
+        </w:rPr>
         <w:t xml:space="preserve"> </w:t>
       </w:r>
+    </w:p>
+    <w:p>
+      <w:pPr>
+        <w:spacing w:after="160"/>
+        <w:ind w:left="0" w:firstLine="0"/>
+        <w:rPr>
+          <w:noProof/>
+          <w:lang w:eastAsia="en-US"/>
+        </w:rPr>
+      </w:pPr>
+    </w:p>
+    <w:p>
+      <w:pPr>
+        <w:spacing w:after="160"/>
+        <w:ind w:left="0" w:firstLine="0"/>
+        <w:rPr>
+          <w:b/>
+          <w:sz w:val="45"/>
+        </w:rPr>
+      </w:pPr>
+    </w:p>
+    <w:p>
+      <w:pPr>
+        <w:spacing w:after="160"/>
+        <w:ind w:left="0" w:firstLine="0"/>
+        <w:rPr>
+          <w:b/>
+          <w:sz w:val="45"/>
+        </w:rPr>
+      </w:pPr>
+    </w:p>
+    <w:p>
+      <w:pPr>
+        <w:spacing w:after="160"/>
+        <w:ind w:left="0" w:firstLine="0"/>
+        <w:rPr>
+          <w:b/>
+          <w:sz w:val="45"/>
+        </w:rPr>
+      </w:pPr>
+    </w:p>
+    <w:p>
+      <w:pPr>
+        <w:spacing w:after="160"/>
+        <w:ind w:left="0" w:firstLine="0"/>
+        <w:rPr>
+          <w:b/>
+          <w:sz w:val="45"/>
+        </w:rPr>
+      </w:pPr>
+    </w:p>
+    <w:p>
+      <w:pPr>
+        <w:spacing w:after="160"/>
+        <w:ind w:left="0" w:firstLine="0"/>
+        <w:rPr>
+          <w:b/>
+          <w:sz w:val="45"/>
+        </w:rPr>
+      </w:pPr>
+    </w:p>
+    <w:p>
+      <w:pPr>
+        <w:spacing w:after="160"/>
+        <w:ind w:left="0" w:firstLine="0"/>
+        <w:rPr>
+          <w:b/>
+          <w:sz w:val="45"/>
+        </w:rPr>
+      </w:pPr>
+    </w:p>
+    <w:p>
+      <w:pPr>
+        <w:spacing w:after="160"/>
+        <w:ind w:left="0" w:firstLine="0"/>
+        <w:rPr>
+          <w:b/>
+          <w:sz w:val="45"/>
+        </w:rPr>
+      </w:pPr>
+      <w:r>
+        <w:rPr>
+          <w:noProof/>
+          <w:lang w:eastAsia="en-US"/>
+        </w:rPr>
+        <w:lastRenderedPageBreak/>
+        <w:drawing>
+          <wp:anchor distT="0" distB="0" distL="114300" distR="114300" simplePos="0" relativeHeight="251660288" behindDoc="1" locked="0" layoutInCell="1" allowOverlap="1" wp14:anchorId="0F25F2C2" wp14:editId="3DDEC3A9">
+            <wp:simplePos x="0" y="0"/>
+            <wp:positionH relativeFrom="column">
+              <wp:posOffset>-3810</wp:posOffset>
+            </wp:positionH>
+            <wp:positionV relativeFrom="paragraph">
+              <wp:posOffset>424180</wp:posOffset>
+            </wp:positionV>
+            <wp:extent cx="5612130" cy="1711960"/>
+            <wp:effectExtent l="0" t="0" r="7620" b="2540"/>
+            <wp:wrapNone/>
+            <wp:docPr id="3" name="Imagem 3"/>
+            <wp:cNvGraphicFramePr>
+              <a:graphicFrameLocks xmlns:a="http://schemas.openxmlformats.org/drawingml/2006/main" noChangeAspect="1"/>
+            </wp:cNvGraphicFramePr>
+            <a:graphic xmlns:a="http://schemas.openxmlformats.org/drawingml/2006/main">
+              <a:graphicData uri="http://schemas.openxmlformats.org/drawingml/2006/picture">
+                <pic:pic xmlns:pic="http://schemas.openxmlformats.org/drawingml/2006/picture">
+                  <pic:nvPicPr>
+                    <pic:cNvPr id="1" name=""/>
+                    <pic:cNvPicPr/>
+                  </pic:nvPicPr>
+                  <pic:blipFill>
+                    <a:blip r:embed="rId7">
+                      <a:extLst>
+                        <a:ext uri="{28A0092B-C50C-407E-A947-70E740481C1C}">
+                          <a14:useLocalDpi xmlns:a14="http://schemas.microsoft.com/office/drawing/2010/main" val="0"/>
+                        </a:ext>
+                      </a:extLst>
+                    </a:blip>
+                    <a:stretch>
+                      <a:fillRect/>
+                    </a:stretch>
+                  </pic:blipFill>
+                  <pic:spPr>
+                    <a:xfrm>
+                      <a:off x="0" y="0"/>
+                      <a:ext cx="5612130" cy="1711960"/>
+                    </a:xfrm>
+                    <a:prstGeom prst="rect">
+                      <a:avLst/>
+                    </a:prstGeom>
+                  </pic:spPr>
+                </pic:pic>
+              </a:graphicData>
+            </a:graphic>
+          </wp:anchor>
+        </w:drawing>
+      </w:r>
+      <w:r>
+        <w:rPr>
+          <w:b/>
+          <w:sz w:val="45"/>
+        </w:rPr>
+        <w:t>Command</w:t>
+      </w:r>
+      <w:r>
+        <w:rPr>
+          <w:b/>
+          <w:sz w:val="45"/>
+        </w:rPr>
+        <w:t>:</w:t>
+      </w:r>
+    </w:p>
+    <w:p>
+      <w:pPr>
+        <w:spacing w:after="160"/>
+        <w:ind w:left="0" w:firstLine="0"/>
+        <w:rPr>
+          <w:b/>
+          <w:sz w:val="45"/>
+        </w:rPr>
+      </w:pPr>
+    </w:p>
+    <w:p>
+      <w:pPr>
+        <w:spacing w:after="160"/>
+        <w:ind w:left="0" w:firstLine="0"/>
+        <w:rPr>
+          <w:b/>
+          <w:sz w:val="45"/>
+        </w:rPr>
+      </w:pPr>
+    </w:p>
+    <w:p>
+      <w:pPr>
+        <w:spacing w:after="160"/>
+        <w:ind w:left="0" w:firstLine="0"/>
+        <w:rPr>
+          <w:b/>
+          <w:sz w:val="45"/>
+        </w:rPr>
+      </w:pPr>
+    </w:p>
+    <w:p>
+      <w:pPr>
+        <w:spacing w:after="160"/>
+        <w:ind w:left="0" w:firstLine="0"/>
+        <w:rPr>
+          <w:b/>
+          <w:sz w:val="45"/>
+        </w:rPr>
+      </w:pPr>
+    </w:p>
+    <w:p>
+      <w:pPr>
+        <w:spacing w:after="160"/>
+        <w:ind w:left="0" w:firstLine="0"/>
+      </w:pPr>
+      <w:proofErr w:type="spellStart"/>
+      <w:r>
+        <w:t>ViewHolder</w:t>
+      </w:r>
+      <w:proofErr w:type="spellEnd"/>
+      <w:r>
+        <w:t xml:space="preserve"> as access to a </w:t>
+      </w:r>
+      <w:proofErr w:type="spellStart"/>
+      <w:r>
+        <w:t>ViewManager</w:t>
+      </w:r>
+      <w:proofErr w:type="spellEnd"/>
+      <w:r>
+        <w:t xml:space="preserve"> that is responsible to create and call classes to perform certain actions.</w:t>
+      </w:r>
+    </w:p>
+    <w:p>
+      <w:pPr>
+        <w:spacing w:after="160"/>
+        <w:ind w:left="0" w:firstLine="0"/>
+      </w:pPr>
+      <w:r>
+        <w:rPr>
+          <w:noProof/>
+          <w:lang w:eastAsia="en-US"/>
+        </w:rPr>
+        <w:drawing>
+          <wp:anchor distT="0" distB="0" distL="114300" distR="114300" simplePos="0" relativeHeight="251661312" behindDoc="1" locked="0" layoutInCell="1" allowOverlap="1" wp14:anchorId="06F44C8D" wp14:editId="65297198">
+            <wp:simplePos x="0" y="0"/>
+            <wp:positionH relativeFrom="column">
+              <wp:posOffset>-3810</wp:posOffset>
+            </wp:positionH>
+            <wp:positionV relativeFrom="paragraph">
+              <wp:posOffset>25400</wp:posOffset>
+            </wp:positionV>
+            <wp:extent cx="5612130" cy="2087880"/>
+            <wp:effectExtent l="0" t="0" r="7620" b="7620"/>
+            <wp:wrapNone/>
+            <wp:docPr id="4" name="Imagem 4"/>
+            <wp:cNvGraphicFramePr>
+              <a:graphicFrameLocks xmlns:a="http://schemas.openxmlformats.org/drawingml/2006/main" noChangeAspect="1"/>
+            </wp:cNvGraphicFramePr>
+            <a:graphic xmlns:a="http://schemas.openxmlformats.org/drawingml/2006/main">
+              <a:graphicData uri="http://schemas.openxmlformats.org/drawingml/2006/picture">
+                <pic:pic xmlns:pic="http://schemas.openxmlformats.org/drawingml/2006/picture">
+                  <pic:nvPicPr>
+                    <pic:cNvPr id="1" name=""/>
+                    <pic:cNvPicPr/>
+                  </pic:nvPicPr>
+                  <pic:blipFill>
+                    <a:blip r:embed="rId8">
+                      <a:extLst>
+                        <a:ext uri="{28A0092B-C50C-407E-A947-70E740481C1C}">
+                          <a14:useLocalDpi xmlns:a14="http://schemas.microsoft.com/office/drawing/2010/main" val="0"/>
+                        </a:ext>
+                      </a:extLst>
+                    </a:blip>
+                    <a:stretch>
+                      <a:fillRect/>
+                    </a:stretch>
+                  </pic:blipFill>
+                  <pic:spPr>
+                    <a:xfrm>
+                      <a:off x="0" y="0"/>
+                      <a:ext cx="5612130" cy="2087880"/>
+                    </a:xfrm>
+                    <a:prstGeom prst="rect">
+                      <a:avLst/>
+                    </a:prstGeom>
+                  </pic:spPr>
+                </pic:pic>
+              </a:graphicData>
+            </a:graphic>
+          </wp:anchor>
+        </w:drawing>
+      </w:r>
+    </w:p>
+    <w:p>
+      <w:pPr>
+        <w:spacing w:after="160"/>
+        <w:ind w:left="0" w:firstLine="0"/>
+      </w:pPr>
+    </w:p>
+    <w:p>
+      <w:pPr>
+        <w:spacing w:after="160"/>
+        <w:ind w:left="0" w:firstLine="0"/>
+      </w:pPr>
+    </w:p>
+    <w:p>
+      <w:pPr>
+        <w:spacing w:after="160"/>
+        <w:ind w:left="0" w:firstLine="0"/>
+      </w:pPr>
+    </w:p>
+    <w:p>
+      <w:pPr>
+        <w:spacing w:after="160"/>
+        <w:ind w:left="0" w:firstLine="0"/>
+      </w:pPr>
+    </w:p>
+    <w:p>
+      <w:pPr>
+        <w:spacing w:after="160"/>
+        <w:ind w:left="0" w:firstLine="0"/>
+      </w:pPr>
+    </w:p>
+    <w:p>
+      <w:pPr>
+        <w:spacing w:after="160"/>
+        <w:ind w:left="0" w:firstLine="0"/>
+      </w:pPr>
+    </w:p>
+    <w:p>
+      <w:pPr>
+        <w:spacing w:after="160"/>
+        <w:ind w:left="0" w:firstLine="0"/>
+      </w:pPr>
+      <w:r>
+        <w:rPr>
+          <w:noProof/>
+          <w:lang w:eastAsia="en-US"/>
+        </w:rPr>
+        <w:drawing>
+          <wp:anchor distT="0" distB="0" distL="114300" distR="114300" simplePos="0" relativeHeight="251662336" behindDoc="1" locked="0" layoutInCell="1" allowOverlap="1" wp14:anchorId="5827032D" wp14:editId="6BB1CD15">
+            <wp:simplePos x="0" y="0"/>
+            <wp:positionH relativeFrom="column">
+              <wp:posOffset>3006090</wp:posOffset>
+            </wp:positionH>
+            <wp:positionV relativeFrom="paragraph">
+              <wp:posOffset>301625</wp:posOffset>
+            </wp:positionV>
+            <wp:extent cx="3152775" cy="924560"/>
+            <wp:effectExtent l="0" t="0" r="0" b="8890"/>
+            <wp:wrapNone/>
+            <wp:docPr id="5" name="Imagem 5"/>
+            <wp:cNvGraphicFramePr>
+              <a:graphicFrameLocks xmlns:a="http://schemas.openxmlformats.org/drawingml/2006/main" noChangeAspect="1"/>
+            </wp:cNvGraphicFramePr>
+            <a:graphic xmlns:a="http://schemas.openxmlformats.org/drawingml/2006/main">
+              <a:graphicData uri="http://schemas.openxmlformats.org/drawingml/2006/picture">
+                <pic:pic xmlns:pic="http://schemas.openxmlformats.org/drawingml/2006/picture">
+                  <pic:nvPicPr>
+                    <pic:cNvPr id="1" name=""/>
+                    <pic:cNvPicPr/>
+                  </pic:nvPicPr>
+                  <pic:blipFill>
+                    <a:blip r:embed="rId9">
+                      <a:extLst>
+                        <a:ext uri="{28A0092B-C50C-407E-A947-70E740481C1C}">
+                          <a14:useLocalDpi xmlns:a14="http://schemas.microsoft.com/office/drawing/2010/main" val="0"/>
+                        </a:ext>
+                      </a:extLst>
+                    </a:blip>
+                    <a:stretch>
+                      <a:fillRect/>
+                    </a:stretch>
+                  </pic:blipFill>
+                  <pic:spPr>
+                    <a:xfrm>
+                      <a:off x="0" y="0"/>
+                      <a:ext cx="3152775" cy="924560"/>
+                    </a:xfrm>
+                    <a:prstGeom prst="rect">
+                      <a:avLst/>
+                    </a:prstGeom>
+                  </pic:spPr>
+                </pic:pic>
+              </a:graphicData>
+            </a:graphic>
+            <wp14:sizeRelH relativeFrom="margin">
+              <wp14:pctWidth>0</wp14:pctWidth>
+            </wp14:sizeRelH>
+            <wp14:sizeRelV relativeFrom="margin">
+              <wp14:pctHeight>0</wp14:pctHeight>
+            </wp14:sizeRelV>
+          </wp:anchor>
+        </w:drawing>
+      </w:r>
+    </w:p>
+    <w:p>
+      <w:pPr>
+        <w:spacing w:after="160"/>
+        <w:ind w:left="0" w:firstLine="0"/>
+      </w:pPr>
+      <w:r>
+        <w:rPr>
+          <w:b/>
+        </w:rPr>
+        <w:t xml:space="preserve">Base Class (object creator): </w:t>
+      </w:r>
+      <w:r>
+        <w:rPr>
+          <w:b/>
+        </w:rPr>
+        <w:t xml:space="preserve"> </w:t>
+      </w:r>
+      <w:proofErr w:type="spellStart"/>
+      <w:r>
+        <w:t>ViewManager</w:t>
+      </w:r>
+      <w:proofErr w:type="spellEnd"/>
+    </w:p>
+    <w:p>
+      <w:pPr>
+        <w:spacing w:after="160"/>
+        <w:rPr>
+          <w:b/>
+        </w:rPr>
+      </w:pPr>
+      <w:r>
+        <w:rPr>
+          <w:b/>
+        </w:rPr>
+        <w:t xml:space="preserve">Created Classes (actions): </w:t>
+      </w:r>
+    </w:p>
+    <w:p>
+      <w:pPr>
+        <w:pStyle w:val="PargrafodaLista"/>
+        <w:numPr>
+          <w:ilvl w:val="0"/>
+          <w:numId w:val="3"/>
+        </w:numPr>
+        <w:spacing w:after="160"/>
+      </w:pPr>
+      <w:proofErr w:type="spellStart"/>
+      <w:r>
+        <w:t>CopyAction</w:t>
+      </w:r>
+      <w:proofErr w:type="spellEnd"/>
+    </w:p>
+    <w:p>
+      <w:pPr>
+        <w:pStyle w:val="PargrafodaLista"/>
+        <w:numPr>
+          <w:ilvl w:val="0"/>
+          <w:numId w:val="3"/>
+        </w:numPr>
+        <w:spacing w:after="160"/>
+      </w:pPr>
+      <w:proofErr w:type="spellStart"/>
+      <w:r>
+        <w:t>CutAction</w:t>
+      </w:r>
+      <w:proofErr w:type="spellEnd"/>
+    </w:p>
+    <w:p>
+      <w:pPr>
+        <w:pStyle w:val="PargrafodaLista"/>
+        <w:numPr>
+          <w:ilvl w:val="0"/>
+          <w:numId w:val="3"/>
+        </w:numPr>
+        <w:spacing w:after="160"/>
+      </w:pPr>
+      <w:r>
+        <w:rPr>
+          <w:noProof/>
+          <w:lang w:eastAsia="en-US"/>
+        </w:rPr>
+        <w:drawing>
+          <wp:anchor distT="0" distB="0" distL="114300" distR="114300" simplePos="0" relativeHeight="251663360" behindDoc="1" locked="0" layoutInCell="1" allowOverlap="1" wp14:anchorId="4A381BBA" wp14:editId="658C7873">
+            <wp:simplePos x="0" y="0"/>
+            <wp:positionH relativeFrom="column">
+              <wp:posOffset>1958611</wp:posOffset>
+            </wp:positionH>
+            <wp:positionV relativeFrom="paragraph">
+              <wp:posOffset>109220</wp:posOffset>
+            </wp:positionV>
+            <wp:extent cx="4210050" cy="977963"/>
+            <wp:effectExtent l="0" t="0" r="0" b="0"/>
+            <wp:wrapNone/>
+            <wp:docPr id="6" name="Imagem 6"/>
+            <wp:cNvGraphicFramePr>
+              <a:graphicFrameLocks xmlns:a="http://schemas.openxmlformats.org/drawingml/2006/main" noChangeAspect="1"/>
+            </wp:cNvGraphicFramePr>
+            <a:graphic xmlns:a="http://schemas.openxmlformats.org/drawingml/2006/main">
+              <a:graphicData uri="http://schemas.openxmlformats.org/drawingml/2006/picture">
+                <pic:pic xmlns:pic="http://schemas.openxmlformats.org/drawingml/2006/picture">
+                  <pic:nvPicPr>
+                    <pic:cNvPr id="1" name=""/>
+                    <pic:cNvPicPr/>
+                  </pic:nvPicPr>
+                  <pic:blipFill>
+                    <a:blip r:embed="rId10">
+                      <a:extLst>
+                        <a:ext uri="{28A0092B-C50C-407E-A947-70E740481C1C}">
+                          <a14:useLocalDpi xmlns:a14="http://schemas.microsoft.com/office/drawing/2010/main" val="0"/>
+                        </a:ext>
+                      </a:extLst>
+                    </a:blip>
+                    <a:stretch>
+                      <a:fillRect/>
+                    </a:stretch>
+                  </pic:blipFill>
+                  <pic:spPr>
+                    <a:xfrm>
+                      <a:off x="0" y="0"/>
+                      <a:ext cx="4210050" cy="977963"/>
+                    </a:xfrm>
+                    <a:prstGeom prst="rect">
+                      <a:avLst/>
+                    </a:prstGeom>
+                  </pic:spPr>
+                </pic:pic>
+              </a:graphicData>
+            </a:graphic>
+          </wp:anchor>
+        </w:drawing>
+      </w:r>
+      <w:proofErr w:type="spellStart"/>
+      <w:r>
+        <w:t>PasteAction</w:t>
+      </w:r>
+      <w:proofErr w:type="spellEnd"/>
+    </w:p>
+    <w:p>
+      <w:pPr>
+        <w:spacing w:after="160"/>
+        <w:rPr>
+          <w:b/>
+        </w:rPr>
+      </w:pPr>
       <w:bookmarkStart w:id="0" w:name="_GoBack"/>
       <w:bookmarkEnd w:id="0"/>
+      <w:r>
+        <w:rPr>
+          <w:noProof/>
+          <w:lang w:eastAsia="en-US"/>
+        </w:rPr>
+        <w:drawing>
+          <wp:anchor distT="0" distB="0" distL="114300" distR="114300" simplePos="0" relativeHeight="251664384" behindDoc="1" locked="0" layoutInCell="1" allowOverlap="1">
+            <wp:simplePos x="0" y="0"/>
+            <wp:positionH relativeFrom="column">
+              <wp:posOffset>556260</wp:posOffset>
+            </wp:positionH>
+            <wp:positionV relativeFrom="paragraph">
+              <wp:posOffset>985520</wp:posOffset>
+            </wp:positionV>
+            <wp:extent cx="5612130" cy="1109345"/>
+            <wp:effectExtent l="0" t="0" r="7620" b="0"/>
+            <wp:wrapNone/>
+            <wp:docPr id="7" name="Imagem 7"/>
+            <wp:cNvGraphicFramePr>
+              <a:graphicFrameLocks xmlns:a="http://schemas.openxmlformats.org/drawingml/2006/main" noChangeAspect="1"/>
+            </wp:cNvGraphicFramePr>
+            <a:graphic xmlns:a="http://schemas.openxmlformats.org/drawingml/2006/main">
+              <a:graphicData uri="http://schemas.openxmlformats.org/drawingml/2006/picture">
+                <pic:pic xmlns:pic="http://schemas.openxmlformats.org/drawingml/2006/picture">
+                  <pic:nvPicPr>
+                    <pic:cNvPr id="1" name=""/>
+                    <pic:cNvPicPr/>
+                  </pic:nvPicPr>
+                  <pic:blipFill>
+                    <a:blip r:embed="rId11">
+                      <a:extLst>
+                        <a:ext uri="{28A0092B-C50C-407E-A947-70E740481C1C}">
+                          <a14:useLocalDpi xmlns:a14="http://schemas.microsoft.com/office/drawing/2010/main" val="0"/>
+                        </a:ext>
+                      </a:extLst>
+                    </a:blip>
+                    <a:stretch>
+                      <a:fillRect/>
+                    </a:stretch>
+                  </pic:blipFill>
+                  <pic:spPr>
+                    <a:xfrm>
+                      <a:off x="0" y="0"/>
+                      <a:ext cx="5612130" cy="1109345"/>
+                    </a:xfrm>
+                    <a:prstGeom prst="rect">
+                      <a:avLst/>
+                    </a:prstGeom>
+                  </pic:spPr>
+                </pic:pic>
+              </a:graphicData>
+            </a:graphic>
+          </wp:anchor>
+        </w:drawing>
+      </w:r>
     </w:p>
     <w:sectPr>
       <w:pgSz w:w="12240" w:h="15840"/>
@@ -254,6 +834,358 @@
     </w:sectPr>
   </w:body>
 </w:document>
+</file>
+
+<file path=word/numbering.xml><?xml version="1.0" encoding="utf-8"?>
+<w:numbering xmlns:wpc="http://schemas.microsoft.com/office/word/2010/wordprocessingCanvas" xmlns:cx="http://schemas.microsoft.com/office/drawing/2014/chartex" xmlns:mc="http://schemas.openxmlformats.org/markup-compatibility/2006" xmlns:o="urn:schemas-microsoft-com:office:office" xmlns:r="http://schemas.openxmlformats.org/officeDocument/2006/relationships" xmlns:m="http://schemas.openxmlformats.org/officeDocument/2006/math" xmlns:v="urn:schemas-microsoft-com:vml" xmlns:wp14="http://schemas.microsoft.com/office/word/2010/wordprocessingDrawing" xmlns:wp="http://schemas.openxmlformats.org/drawingml/2006/wordprocessingDrawing" xmlns:w10="urn:schemas-microsoft-com:office:word" xmlns:w="http://schemas.openxmlformats.org/wordprocessingml/2006/main" xmlns:w14="http://schemas.microsoft.com/office/word/2010/wordml" xmlns:w15="http://schemas.microsoft.com/office/word/2012/wordml" xmlns:w16se="http://schemas.microsoft.com/office/word/2015/wordml/symex" xmlns:wpg="http://schemas.microsoft.com/office/word/2010/wordprocessingGroup" xmlns:wpi="http://schemas.microsoft.com/office/word/2010/wordprocessingInk" xmlns:wne="http://schemas.microsoft.com/office/word/2006/wordml" xmlns:wps="http://schemas.microsoft.com/office/word/2010/wordprocessingShape" mc:Ignorable="w14 w15 w16se wp14">
+  <w:abstractNum w:abstractNumId="0" w15:restartNumberingAfterBreak="0">
+    <w:nsid w:val="68636CD8"/>
+    <w:multiLevelType w:val="hybridMultilevel"/>
+    <w:tmpl w:val="DBBEC9DE"/>
+    <w:lvl w:ilvl="0" w:tplc="04090001">
+      <w:start w:val="1"/>
+      <w:numFmt w:val="bullet"/>
+      <w:lvlText w:val=""/>
+      <w:lvlJc w:val="left"/>
+      <w:pPr>
+        <w:ind w:left="720" w:hanging="360"/>
+      </w:pPr>
+      <w:rPr>
+        <w:rFonts w:ascii="Symbol" w:hAnsi="Symbol" w:hint="default"/>
+      </w:rPr>
+    </w:lvl>
+    <w:lvl w:ilvl="1" w:tplc="04090003" w:tentative="1">
+      <w:start w:val="1"/>
+      <w:numFmt w:val="bullet"/>
+      <w:lvlText w:val="o"/>
+      <w:lvlJc w:val="left"/>
+      <w:pPr>
+        <w:ind w:left="1440" w:hanging="360"/>
+      </w:pPr>
+      <w:rPr>
+        <w:rFonts w:ascii="Courier New" w:hAnsi="Courier New" w:cs="Courier New" w:hint="default"/>
+      </w:rPr>
+    </w:lvl>
+    <w:lvl w:ilvl="2" w:tplc="04090005" w:tentative="1">
+      <w:start w:val="1"/>
+      <w:numFmt w:val="bullet"/>
+      <w:lvlText w:val=""/>
+      <w:lvlJc w:val="left"/>
+      <w:pPr>
+        <w:ind w:left="2160" w:hanging="360"/>
+      </w:pPr>
+      <w:rPr>
+        <w:rFonts w:ascii="Wingdings" w:hAnsi="Wingdings" w:hint="default"/>
+      </w:rPr>
+    </w:lvl>
+    <w:lvl w:ilvl="3" w:tplc="04090001" w:tentative="1">
+      <w:start w:val="1"/>
+      <w:numFmt w:val="bullet"/>
+      <w:lvlText w:val=""/>
+      <w:lvlJc w:val="left"/>
+      <w:pPr>
+        <w:ind w:left="2880" w:hanging="360"/>
+      </w:pPr>
+      <w:rPr>
+        <w:rFonts w:ascii="Symbol" w:hAnsi="Symbol" w:hint="default"/>
+      </w:rPr>
+    </w:lvl>
+    <w:lvl w:ilvl="4" w:tplc="04090003" w:tentative="1">
+      <w:start w:val="1"/>
+      <w:numFmt w:val="bullet"/>
+      <w:lvlText w:val="o"/>
+      <w:lvlJc w:val="left"/>
+      <w:pPr>
+        <w:ind w:left="3600" w:hanging="360"/>
+      </w:pPr>
+      <w:rPr>
+        <w:rFonts w:ascii="Courier New" w:hAnsi="Courier New" w:cs="Courier New" w:hint="default"/>
+      </w:rPr>
+    </w:lvl>
+    <w:lvl w:ilvl="5" w:tplc="04090005" w:tentative="1">
+      <w:start w:val="1"/>
+      <w:numFmt w:val="bullet"/>
+      <w:lvlText w:val=""/>
+      <w:lvlJc w:val="left"/>
+      <w:pPr>
+        <w:ind w:left="4320" w:hanging="360"/>
+      </w:pPr>
+      <w:rPr>
+        <w:rFonts w:ascii="Wingdings" w:hAnsi="Wingdings" w:hint="default"/>
+      </w:rPr>
+    </w:lvl>
+    <w:lvl w:ilvl="6" w:tplc="04090001" w:tentative="1">
+      <w:start w:val="1"/>
+      <w:numFmt w:val="bullet"/>
+      <w:lvlText w:val=""/>
+      <w:lvlJc w:val="left"/>
+      <w:pPr>
+        <w:ind w:left="5040" w:hanging="360"/>
+      </w:pPr>
+      <w:rPr>
+        <w:rFonts w:ascii="Symbol" w:hAnsi="Symbol" w:hint="default"/>
+      </w:rPr>
+    </w:lvl>
+    <w:lvl w:ilvl="7" w:tplc="04090003" w:tentative="1">
+      <w:start w:val="1"/>
+      <w:numFmt w:val="bullet"/>
+      <w:lvlText w:val="o"/>
+      <w:lvlJc w:val="left"/>
+      <w:pPr>
+        <w:ind w:left="5760" w:hanging="360"/>
+      </w:pPr>
+      <w:rPr>
+        <w:rFonts w:ascii="Courier New" w:hAnsi="Courier New" w:cs="Courier New" w:hint="default"/>
+      </w:rPr>
+    </w:lvl>
+    <w:lvl w:ilvl="8" w:tplc="04090005" w:tentative="1">
+      <w:start w:val="1"/>
+      <w:numFmt w:val="bullet"/>
+      <w:lvlText w:val=""/>
+      <w:lvlJc w:val="left"/>
+      <w:pPr>
+        <w:ind w:left="6480" w:hanging="360"/>
+      </w:pPr>
+      <w:rPr>
+        <w:rFonts w:ascii="Wingdings" w:hAnsi="Wingdings" w:hint="default"/>
+      </w:rPr>
+    </w:lvl>
+  </w:abstractNum>
+  <w:abstractNum w:abstractNumId="1" w15:restartNumberingAfterBreak="0">
+    <w:nsid w:val="68CC2264"/>
+    <w:multiLevelType w:val="hybridMultilevel"/>
+    <w:tmpl w:val="EC32FE2A"/>
+    <w:lvl w:ilvl="0" w:tplc="EE7A4BB0">
+      <w:numFmt w:val="bullet"/>
+      <w:lvlText w:val="-"/>
+      <w:lvlJc w:val="left"/>
+      <w:pPr>
+        <w:ind w:left="720" w:hanging="360"/>
+      </w:pPr>
+      <w:rPr>
+        <w:rFonts w:ascii="Calibri" w:eastAsia="Calibri" w:hAnsi="Calibri" w:cs="Calibri" w:hint="default"/>
+      </w:rPr>
+    </w:lvl>
+    <w:lvl w:ilvl="1" w:tplc="04090003" w:tentative="1">
+      <w:start w:val="1"/>
+      <w:numFmt w:val="bullet"/>
+      <w:lvlText w:val="o"/>
+      <w:lvlJc w:val="left"/>
+      <w:pPr>
+        <w:ind w:left="1440" w:hanging="360"/>
+      </w:pPr>
+      <w:rPr>
+        <w:rFonts w:ascii="Courier New" w:hAnsi="Courier New" w:cs="Courier New" w:hint="default"/>
+      </w:rPr>
+    </w:lvl>
+    <w:lvl w:ilvl="2" w:tplc="04090005" w:tentative="1">
+      <w:start w:val="1"/>
+      <w:numFmt w:val="bullet"/>
+      <w:lvlText w:val=""/>
+      <w:lvlJc w:val="left"/>
+      <w:pPr>
+        <w:ind w:left="2160" w:hanging="360"/>
+      </w:pPr>
+      <w:rPr>
+        <w:rFonts w:ascii="Wingdings" w:hAnsi="Wingdings" w:hint="default"/>
+      </w:rPr>
+    </w:lvl>
+    <w:lvl w:ilvl="3" w:tplc="04090001" w:tentative="1">
+      <w:start w:val="1"/>
+      <w:numFmt w:val="bullet"/>
+      <w:lvlText w:val=""/>
+      <w:lvlJc w:val="left"/>
+      <w:pPr>
+        <w:ind w:left="2880" w:hanging="360"/>
+      </w:pPr>
+      <w:rPr>
+        <w:rFonts w:ascii="Symbol" w:hAnsi="Symbol" w:hint="default"/>
+      </w:rPr>
+    </w:lvl>
+    <w:lvl w:ilvl="4" w:tplc="04090003" w:tentative="1">
+      <w:start w:val="1"/>
+      <w:numFmt w:val="bullet"/>
+      <w:lvlText w:val="o"/>
+      <w:lvlJc w:val="left"/>
+      <w:pPr>
+        <w:ind w:left="3600" w:hanging="360"/>
+      </w:pPr>
+      <w:rPr>
+        <w:rFonts w:ascii="Courier New" w:hAnsi="Courier New" w:cs="Courier New" w:hint="default"/>
+      </w:rPr>
+    </w:lvl>
+    <w:lvl w:ilvl="5" w:tplc="04090005" w:tentative="1">
+      <w:start w:val="1"/>
+      <w:numFmt w:val="bullet"/>
+      <w:lvlText w:val=""/>
+      <w:lvlJc w:val="left"/>
+      <w:pPr>
+        <w:ind w:left="4320" w:hanging="360"/>
+      </w:pPr>
+      <w:rPr>
+        <w:rFonts w:ascii="Wingdings" w:hAnsi="Wingdings" w:hint="default"/>
+      </w:rPr>
+    </w:lvl>
+    <w:lvl w:ilvl="6" w:tplc="04090001" w:tentative="1">
+      <w:start w:val="1"/>
+      <w:numFmt w:val="bullet"/>
+      <w:lvlText w:val=""/>
+      <w:lvlJc w:val="left"/>
+      <w:pPr>
+        <w:ind w:left="5040" w:hanging="360"/>
+      </w:pPr>
+      <w:rPr>
+        <w:rFonts w:ascii="Symbol" w:hAnsi="Symbol" w:hint="default"/>
+      </w:rPr>
+    </w:lvl>
+    <w:lvl w:ilvl="7" w:tplc="04090003" w:tentative="1">
+      <w:start w:val="1"/>
+      <w:numFmt w:val="bullet"/>
+      <w:lvlText w:val="o"/>
+      <w:lvlJc w:val="left"/>
+      <w:pPr>
+        <w:ind w:left="5760" w:hanging="360"/>
+      </w:pPr>
+      <w:rPr>
+        <w:rFonts w:ascii="Courier New" w:hAnsi="Courier New" w:cs="Courier New" w:hint="default"/>
+      </w:rPr>
+    </w:lvl>
+    <w:lvl w:ilvl="8" w:tplc="04090005" w:tentative="1">
+      <w:start w:val="1"/>
+      <w:numFmt w:val="bullet"/>
+      <w:lvlText w:val=""/>
+      <w:lvlJc w:val="left"/>
+      <w:pPr>
+        <w:ind w:left="6480" w:hanging="360"/>
+      </w:pPr>
+      <w:rPr>
+        <w:rFonts w:ascii="Wingdings" w:hAnsi="Wingdings" w:hint="default"/>
+      </w:rPr>
+    </w:lvl>
+  </w:abstractNum>
+  <w:abstractNum w:abstractNumId="2" w15:restartNumberingAfterBreak="0">
+    <w:nsid w:val="730D08BA"/>
+    <w:multiLevelType w:val="hybridMultilevel"/>
+    <w:tmpl w:val="0BFAE814"/>
+    <w:lvl w:ilvl="0" w:tplc="04090001">
+      <w:start w:val="1"/>
+      <w:numFmt w:val="bullet"/>
+      <w:lvlText w:val=""/>
+      <w:lvlJc w:val="left"/>
+      <w:pPr>
+        <w:ind w:left="720" w:hanging="360"/>
+      </w:pPr>
+      <w:rPr>
+        <w:rFonts w:ascii="Symbol" w:hAnsi="Symbol" w:hint="default"/>
+      </w:rPr>
+    </w:lvl>
+    <w:lvl w:ilvl="1" w:tplc="04090003" w:tentative="1">
+      <w:start w:val="1"/>
+      <w:numFmt w:val="bullet"/>
+      <w:lvlText w:val="o"/>
+      <w:lvlJc w:val="left"/>
+      <w:pPr>
+        <w:ind w:left="1440" w:hanging="360"/>
+      </w:pPr>
+      <w:rPr>
+        <w:rFonts w:ascii="Courier New" w:hAnsi="Courier New" w:cs="Courier New" w:hint="default"/>
+      </w:rPr>
+    </w:lvl>
+    <w:lvl w:ilvl="2" w:tplc="04090005" w:tentative="1">
+      <w:start w:val="1"/>
+      <w:numFmt w:val="bullet"/>
+      <w:lvlText w:val=""/>
+      <w:lvlJc w:val="left"/>
+      <w:pPr>
+        <w:ind w:left="2160" w:hanging="360"/>
+      </w:pPr>
+      <w:rPr>
+        <w:rFonts w:ascii="Wingdings" w:hAnsi="Wingdings" w:hint="default"/>
+      </w:rPr>
+    </w:lvl>
+    <w:lvl w:ilvl="3" w:tplc="04090001" w:tentative="1">
+      <w:start w:val="1"/>
+      <w:numFmt w:val="bullet"/>
+      <w:lvlText w:val=""/>
+      <w:lvlJc w:val="left"/>
+      <w:pPr>
+        <w:ind w:left="2880" w:hanging="360"/>
+      </w:pPr>
+      <w:rPr>
+        <w:rFonts w:ascii="Symbol" w:hAnsi="Symbol" w:hint="default"/>
+      </w:rPr>
+    </w:lvl>
+    <w:lvl w:ilvl="4" w:tplc="04090003" w:tentative="1">
+      <w:start w:val="1"/>
+      <w:numFmt w:val="bullet"/>
+      <w:lvlText w:val="o"/>
+      <w:lvlJc w:val="left"/>
+      <w:pPr>
+        <w:ind w:left="3600" w:hanging="360"/>
+      </w:pPr>
+      <w:rPr>
+        <w:rFonts w:ascii="Courier New" w:hAnsi="Courier New" w:cs="Courier New" w:hint="default"/>
+      </w:rPr>
+    </w:lvl>
+    <w:lvl w:ilvl="5" w:tplc="04090005" w:tentative="1">
+      <w:start w:val="1"/>
+      <w:numFmt w:val="bullet"/>
+      <w:lvlText w:val=""/>
+      <w:lvlJc w:val="left"/>
+      <w:pPr>
+        <w:ind w:left="4320" w:hanging="360"/>
+      </w:pPr>
+      <w:rPr>
+        <w:rFonts w:ascii="Wingdings" w:hAnsi="Wingdings" w:hint="default"/>
+      </w:rPr>
+    </w:lvl>
+    <w:lvl w:ilvl="6" w:tplc="04090001" w:tentative="1">
+      <w:start w:val="1"/>
+      <w:numFmt w:val="bullet"/>
+      <w:lvlText w:val=""/>
+      <w:lvlJc w:val="left"/>
+      <w:pPr>
+        <w:ind w:left="5040" w:hanging="360"/>
+      </w:pPr>
+      <w:rPr>
+        <w:rFonts w:ascii="Symbol" w:hAnsi="Symbol" w:hint="default"/>
+      </w:rPr>
+    </w:lvl>
+    <w:lvl w:ilvl="7" w:tplc="04090003" w:tentative="1">
+      <w:start w:val="1"/>
+      <w:numFmt w:val="bullet"/>
+      <w:lvlText w:val="o"/>
+      <w:lvlJc w:val="left"/>
+      <w:pPr>
+        <w:ind w:left="5760" w:hanging="360"/>
+      </w:pPr>
+      <w:rPr>
+        <w:rFonts w:ascii="Courier New" w:hAnsi="Courier New" w:cs="Courier New" w:hint="default"/>
+      </w:rPr>
+    </w:lvl>
+    <w:lvl w:ilvl="8" w:tplc="04090005" w:tentative="1">
+      <w:start w:val="1"/>
+      <w:numFmt w:val="bullet"/>
+      <w:lvlText w:val=""/>
+      <w:lvlJc w:val="left"/>
+      <w:pPr>
+        <w:ind w:left="6480" w:hanging="360"/>
+      </w:pPr>
+      <w:rPr>
+        <w:rFonts w:ascii="Wingdings" w:hAnsi="Wingdings" w:hint="default"/>
+      </w:rPr>
+    </w:lvl>
+  </w:abstractNum>
+  <w:num w:numId="1">
+    <w:abstractNumId w:val="0"/>
+  </w:num>
+  <w:num w:numId="2">
+    <w:abstractNumId w:val="2"/>
+  </w:num>
+  <w:num w:numId="3">
+    <w:abstractNumId w:val="1"/>
+  </w:num>
+</w:numbering>
 </file>
 
 <file path=word/styles.xml><?xml version="1.0" encoding="utf-8"?>
@@ -688,6 +1620,17 @@
     <w:semiHidden/>
     <w:unhideWhenUsed/>
   </w:style>
+  <w:style w:type="paragraph" w:styleId="PargrafodaLista">
+    <w:name w:val="List Paragraph"/>
+    <w:basedOn w:val="Normal"/>
+    <w:uiPriority w:val="34"/>
+    <w:qFormat/>
+    <w:rsid w:val="0013366A"/>
+    <w:pPr>
+      <w:ind w:left="720"/>
+      <w:contextualSpacing/>
+    </w:pPr>
+  </w:style>
 </w:styles>
 </file>
 

</xml_diff>

<commit_message>
[Task 13] Found dead code and suggested a change.
</commit_message>
<xml_diff>
--- a/Project/Phase 1/Sprint 1/team_member_4/patterns_element4.docx
+++ b/Project/Phase 1/Sprint 1/team_member_4/patterns_element4.docx
@@ -6,12 +6,16 @@
       <w:pPr>
         <w:spacing w:after="0"/>
         <w:ind w:left="0" w:firstLine="0"/>
-      </w:pPr>
-      <w:r>
         <w:rPr>
           <w:b/>
           <w:sz w:val="60"/>
         </w:rPr>
+      </w:pPr>
+      <w:r>
+        <w:rPr>
+          <w:b/>
+          <w:sz w:val="60"/>
+        </w:rPr>
         <w:t xml:space="preserve">Phase 1 – </w:t>
       </w:r>
       <w:proofErr w:type="spellStart"/>
@@ -23,6 +27,32 @@
         <w:t>GanttProject</w:t>
       </w:r>
       <w:proofErr w:type="spellEnd"/>
+      <w:r>
+        <w:rPr>
+          <w:b/>
+          <w:sz w:val="60"/>
+        </w:rPr>
+        <w:t xml:space="preserve"> </w:t>
+      </w:r>
+    </w:p>
+    <w:p>
+      <w:pPr>
+        <w:spacing w:after="0"/>
+        <w:ind w:left="0" w:firstLine="0"/>
+        <w:rPr>
+          <w:i/>
+        </w:rPr>
+      </w:pPr>
+      <w:r>
+        <w:rPr>
+          <w:b/>
+          <w:i/>
+          <w:sz w:val="60"/>
+        </w:rPr>
+        <w:t>(Design Patterns)</w:t>
+      </w:r>
+      <w:bookmarkStart w:id="0" w:name="_GoBack"/>
+      <w:bookmarkEnd w:id="0"/>
     </w:p>
     <w:p>
       <w:pPr>
@@ -332,7 +362,6 @@
           <w:noProof/>
           <w:lang w:eastAsia="en-US"/>
         </w:rPr>
-        <w:lastRenderedPageBreak/>
         <w:drawing>
           <wp:anchor distT="0" distB="0" distL="114300" distR="114300" simplePos="0" relativeHeight="251660288" behindDoc="1" locked="0" layoutInCell="1" allowOverlap="1" wp14:anchorId="0F25F2C2" wp14:editId="3DDEC3A9">
             <wp:simplePos x="0" y="0"/>
@@ -455,8 +484,6 @@
       <w:r>
         <w:t xml:space="preserve"> </w:t>
       </w:r>
-      <w:bookmarkStart w:id="0" w:name="_GoBack"/>
-      <w:bookmarkEnd w:id="0"/>
     </w:p>
     <w:p>
       <w:pPr>

</xml_diff>

<commit_message>
[Task 4] Found singleton pattern and documented it.
</commit_message>
<xml_diff>
--- a/Project/Phase 1/Sprint 1/team_member_4/patterns_element4.docx
+++ b/Project/Phase 1/Sprint 1/team_member_4/patterns_element4.docx
@@ -51,30 +51,40 @@
         </w:rPr>
         <w:t>(Design Patterns)</w:t>
       </w:r>
+    </w:p>
+    <w:p>
+      <w:pPr>
+        <w:spacing w:after="0"/>
+        <w:ind w:left="0" w:firstLine="0"/>
+      </w:pPr>
+    </w:p>
+    <w:p>
+      <w:pPr>
+        <w:spacing w:after="160"/>
+        <w:ind w:left="0" w:firstLine="0"/>
+        <w:rPr>
+          <w:b/>
+          <w:sz w:val="45"/>
+        </w:rPr>
+      </w:pPr>
+      <w:r>
+        <w:rPr>
+          <w:b/>
+          <w:sz w:val="45"/>
+        </w:rPr>
+        <w:t>Singleton:</w:t>
+      </w:r>
+      <w:r>
+        <w:rPr>
+          <w:b/>
+          <w:sz w:val="45"/>
+        </w:rPr>
+        <w:t xml:space="preserve"> </w:t>
+      </w:r>
       <w:bookmarkStart w:id="0" w:name="_GoBack"/>
       <w:bookmarkEnd w:id="0"/>
-    </w:p>
-    <w:p>
-      <w:pPr>
-        <w:spacing w:after="0"/>
-        <w:ind w:left="0" w:firstLine="0"/>
-      </w:pPr>
-    </w:p>
-    <w:p>
-      <w:pPr>
-        <w:spacing w:after="160"/>
-        <w:ind w:left="0" w:firstLine="0"/>
-        <w:rPr>
-          <w:b/>
-          <w:sz w:val="45"/>
-        </w:rPr>
-      </w:pPr>
-      <w:r>
-        <w:rPr>
-          <w:b/>
-          <w:sz w:val="45"/>
-        </w:rPr>
-        <w:t>Singleton:</w:t>
+      <w:r>
+        <w:t>java/net/sourceforge/ganttproject/document/webdav/MiltonResourceFactory.java</w:t>
       </w:r>
     </w:p>
     <w:p>
@@ -347,23 +357,14 @@
           <w:sz w:val="45"/>
         </w:rPr>
       </w:pPr>
-    </w:p>
-    <w:p>
-      <w:pPr>
-        <w:spacing w:after="160"/>
-        <w:ind w:left="0" w:firstLine="0"/>
-        <w:rPr>
-          <w:b/>
-          <w:sz w:val="45"/>
-        </w:rPr>
-      </w:pPr>
       <w:r>
         <w:rPr>
           <w:noProof/>
           <w:lang w:eastAsia="en-US"/>
         </w:rPr>
+        <w:lastRenderedPageBreak/>
         <w:drawing>
-          <wp:anchor distT="0" distB="0" distL="114300" distR="114300" simplePos="0" relativeHeight="251660288" behindDoc="1" locked="0" layoutInCell="1" allowOverlap="1" wp14:anchorId="0F25F2C2" wp14:editId="3DDEC3A9">
+          <wp:anchor distT="0" distB="0" distL="114300" distR="114300" simplePos="0" relativeHeight="251660288" behindDoc="1" locked="0" layoutInCell="1" allowOverlap="1" wp14:anchorId="071D30C2" wp14:editId="05E4404C">
             <wp:simplePos x="0" y="0"/>
             <wp:positionH relativeFrom="column">
               <wp:posOffset>-3810</wp:posOffset>
@@ -418,6 +419,40 @@
           <w:sz w:val="45"/>
         </w:rPr>
         <w:t>Command:</w:t>
+      </w:r>
+      <w:r>
+        <w:rPr>
+          <w:b/>
+          <w:sz w:val="45"/>
+        </w:rPr>
+        <w:t xml:space="preserve"> </w:t>
+      </w:r>
+      <w:r>
+        <w:t>java/net/</w:t>
+      </w:r>
+      <w:proofErr w:type="spellStart"/>
+      <w:r>
+        <w:t>sourceforge</w:t>
+      </w:r>
+      <w:proofErr w:type="spellEnd"/>
+      <w:r>
+        <w:t>/</w:t>
+      </w:r>
+      <w:proofErr w:type="spellStart"/>
+      <w:r>
+        <w:t>ganttproject</w:t>
+      </w:r>
+      <w:proofErr w:type="spellEnd"/>
+      <w:r>
+        <w:t>/</w:t>
+      </w:r>
+      <w:proofErr w:type="spellStart"/>
+      <w:r>
+        <w:t>gui</w:t>
+      </w:r>
+      <w:proofErr w:type="spellEnd"/>
+      <w:r>
+        <w:t>/view/ViewManagerImpl.java</w:t>
       </w:r>
     </w:p>
     <w:p>
@@ -793,19 +828,28 @@
           <w:b/>
         </w:rPr>
       </w:pPr>
+    </w:p>
+    <w:p>
+      <w:pPr>
+        <w:spacing w:after="160"/>
+        <w:ind w:left="0" w:firstLine="0"/>
+        <w:rPr>
+          <w:b/>
+        </w:rPr>
+      </w:pPr>
       <w:r>
         <w:rPr>
           <w:noProof/>
           <w:lang w:eastAsia="en-US"/>
         </w:rPr>
         <w:drawing>
-          <wp:anchor distT="0" distB="0" distL="114300" distR="114300" simplePos="0" relativeHeight="251664384" behindDoc="1" locked="0" layoutInCell="1" allowOverlap="1">
+          <wp:anchor distT="0" distB="0" distL="114300" distR="114300" simplePos="0" relativeHeight="251664384" behindDoc="1" locked="0" layoutInCell="1" allowOverlap="1" wp14:anchorId="0FC76621" wp14:editId="6FA5C9CA">
             <wp:simplePos x="0" y="0"/>
             <wp:positionH relativeFrom="column">
-              <wp:posOffset>556260</wp:posOffset>
+              <wp:posOffset>613410</wp:posOffset>
             </wp:positionH>
             <wp:positionV relativeFrom="paragraph">
-              <wp:posOffset>985520</wp:posOffset>
+              <wp:posOffset>575945</wp:posOffset>
             </wp:positionV>
             <wp:extent cx="5612130" cy="1109345"/>
             <wp:effectExtent l="0" t="0" r="7620" b="0"/>
@@ -837,6 +881,313 @@
                     <a:xfrm>
                       <a:off x="0" y="0"/>
                       <a:ext cx="5612130" cy="1109345"/>
+                    </a:xfrm>
+                    <a:prstGeom prst="rect">
+                      <a:avLst/>
+                    </a:prstGeom>
+                  </pic:spPr>
+                </pic:pic>
+              </a:graphicData>
+            </a:graphic>
+          </wp:anchor>
+        </w:drawing>
+      </w:r>
+      <w:r>
+        <w:rPr>
+          <w:b/>
+        </w:rPr>
+        <w:br w:type="page"/>
+      </w:r>
+    </w:p>
+    <w:p>
+      <w:pPr>
+        <w:spacing w:after="160"/>
+        <w:ind w:left="0" w:firstLine="0"/>
+        <w:rPr>
+          <w:b/>
+          <w:sz w:val="45"/>
+        </w:rPr>
+      </w:pPr>
+      <w:r>
+        <w:rPr>
+          <w:noProof/>
+          <w:lang w:eastAsia="en-US"/>
+        </w:rPr>
+        <w:lastRenderedPageBreak/>
+        <w:drawing>
+          <wp:anchor distT="0" distB="0" distL="114300" distR="114300" simplePos="0" relativeHeight="251665408" behindDoc="1" locked="0" layoutInCell="1" allowOverlap="1" wp14:anchorId="7A8B3310" wp14:editId="4932E4D9">
+            <wp:simplePos x="0" y="0"/>
+            <wp:positionH relativeFrom="margin">
+              <wp:posOffset>-3810</wp:posOffset>
+            </wp:positionH>
+            <wp:positionV relativeFrom="paragraph">
+              <wp:posOffset>394335</wp:posOffset>
+            </wp:positionV>
+            <wp:extent cx="5612130" cy="1452245"/>
+            <wp:effectExtent l="0" t="0" r="7620" b="0"/>
+            <wp:wrapNone/>
+            <wp:docPr id="8" name="Imagem 8"/>
+            <wp:cNvGraphicFramePr>
+              <a:graphicFrameLocks xmlns:a="http://schemas.openxmlformats.org/drawingml/2006/main" noChangeAspect="1"/>
+            </wp:cNvGraphicFramePr>
+            <a:graphic xmlns:a="http://schemas.openxmlformats.org/drawingml/2006/main">
+              <a:graphicData uri="http://schemas.openxmlformats.org/drawingml/2006/picture">
+                <pic:pic xmlns:pic="http://schemas.openxmlformats.org/drawingml/2006/picture">
+                  <pic:nvPicPr>
+                    <pic:cNvPr id="1" name=""/>
+                    <pic:cNvPicPr/>
+                  </pic:nvPicPr>
+                  <pic:blipFill>
+                    <a:blip r:embed="rId12">
+                      <a:extLst>
+                        <a:ext uri="{28A0092B-C50C-407E-A947-70E740481C1C}">
+                          <a14:useLocalDpi xmlns:a14="http://schemas.microsoft.com/office/drawing/2010/main" val="0"/>
+                        </a:ext>
+                      </a:extLst>
+                    </a:blip>
+                    <a:stretch>
+                      <a:fillRect/>
+                    </a:stretch>
+                  </pic:blipFill>
+                  <pic:spPr>
+                    <a:xfrm>
+                      <a:off x="0" y="0"/>
+                      <a:ext cx="5612130" cy="1452245"/>
+                    </a:xfrm>
+                    <a:prstGeom prst="rect">
+                      <a:avLst/>
+                    </a:prstGeom>
+                  </pic:spPr>
+                </pic:pic>
+              </a:graphicData>
+            </a:graphic>
+          </wp:anchor>
+        </w:drawing>
+      </w:r>
+      <w:r>
+        <w:rPr>
+          <w:b/>
+          <w:sz w:val="45"/>
+        </w:rPr>
+        <w:t>Singleton:</w:t>
+      </w:r>
+      <w:r>
+        <w:rPr>
+          <w:b/>
+          <w:sz w:val="45"/>
+        </w:rPr>
+        <w:t xml:space="preserve"> </w:t>
+      </w:r>
+      <w:r>
+        <w:t>java/net/</w:t>
+      </w:r>
+      <w:proofErr w:type="spellStart"/>
+      <w:r>
+        <w:t>sourceforge</w:t>
+      </w:r>
+      <w:proofErr w:type="spellEnd"/>
+      <w:r>
+        <w:t>/</w:t>
+      </w:r>
+      <w:proofErr w:type="spellStart"/>
+      <w:r>
+        <w:t>ganttproject</w:t>
+      </w:r>
+      <w:proofErr w:type="spellEnd"/>
+      <w:r>
+        <w:t>/GanttOptions.java</w:t>
+      </w:r>
+    </w:p>
+    <w:p>
+      <w:pPr>
+        <w:spacing w:after="160"/>
+        <w:rPr>
+          <w:b/>
+        </w:rPr>
+      </w:pPr>
+    </w:p>
+    <w:p>
+      <w:pPr>
+        <w:spacing w:after="160"/>
+        <w:rPr>
+          <w:b/>
+        </w:rPr>
+      </w:pPr>
+    </w:p>
+    <w:p>
+      <w:pPr>
+        <w:spacing w:after="160"/>
+        <w:rPr>
+          <w:b/>
+        </w:rPr>
+      </w:pPr>
+    </w:p>
+    <w:p>
+      <w:pPr>
+        <w:spacing w:after="160"/>
+        <w:rPr>
+          <w:b/>
+        </w:rPr>
+      </w:pPr>
+    </w:p>
+    <w:p>
+      <w:pPr>
+        <w:spacing w:after="160"/>
+        <w:rPr>
+          <w:b/>
+        </w:rPr>
+      </w:pPr>
+    </w:p>
+    <w:p>
+      <w:pPr>
+        <w:spacing w:after="160"/>
+        <w:ind w:left="0" w:firstLine="0"/>
+      </w:pPr>
+      <w:r>
+        <w:t xml:space="preserve">Ensures that only one </w:t>
+      </w:r>
+      <w:proofErr w:type="spellStart"/>
+      <w:r>
+        <w:t>UIConfig</w:t>
+      </w:r>
+      <w:proofErr w:type="spellEnd"/>
+      <w:r>
+        <w:t xml:space="preserve"> is created</w:t>
+      </w:r>
+      <w:r>
+        <w:t xml:space="preserve"> for each </w:t>
+      </w:r>
+      <w:proofErr w:type="spellStart"/>
+      <w:r>
+        <w:t>GanttOption</w:t>
+      </w:r>
+      <w:proofErr w:type="spellEnd"/>
+      <w:r>
+        <w:t>.</w:t>
+      </w:r>
+    </w:p>
+    <w:p>
+      <w:pPr>
+        <w:spacing w:after="160"/>
+        <w:rPr>
+          <w:b/>
+        </w:rPr>
+      </w:pPr>
+      <w:r>
+        <w:rPr>
+          <w:noProof/>
+          <w:lang w:eastAsia="en-US"/>
+        </w:rPr>
+        <w:drawing>
+          <wp:anchor distT="0" distB="0" distL="114300" distR="114300" simplePos="0" relativeHeight="251666432" behindDoc="1" locked="0" layoutInCell="1" allowOverlap="1" wp14:anchorId="00B65F0F" wp14:editId="6F69838F">
+            <wp:simplePos x="0" y="0"/>
+            <wp:positionH relativeFrom="column">
+              <wp:posOffset>-3810</wp:posOffset>
+            </wp:positionH>
+            <wp:positionV relativeFrom="paragraph">
+              <wp:posOffset>77470</wp:posOffset>
+            </wp:positionV>
+            <wp:extent cx="5612130" cy="2714625"/>
+            <wp:effectExtent l="0" t="0" r="7620" b="9525"/>
+            <wp:wrapNone/>
+            <wp:docPr id="9" name="Imagem 9"/>
+            <wp:cNvGraphicFramePr>
+              <a:graphicFrameLocks xmlns:a="http://schemas.openxmlformats.org/drawingml/2006/main" noChangeAspect="1"/>
+            </wp:cNvGraphicFramePr>
+            <a:graphic xmlns:a="http://schemas.openxmlformats.org/drawingml/2006/main">
+              <a:graphicData uri="http://schemas.openxmlformats.org/drawingml/2006/picture">
+                <pic:pic xmlns:pic="http://schemas.openxmlformats.org/drawingml/2006/picture">
+                  <pic:nvPicPr>
+                    <pic:cNvPr id="1" name=""/>
+                    <pic:cNvPicPr/>
+                  </pic:nvPicPr>
+                  <pic:blipFill>
+                    <a:blip r:embed="rId13">
+                      <a:extLst>
+                        <a:ext uri="{28A0092B-C50C-407E-A947-70E740481C1C}">
+                          <a14:useLocalDpi xmlns:a14="http://schemas.microsoft.com/office/drawing/2010/main" val="0"/>
+                        </a:ext>
+                      </a:extLst>
+                    </a:blip>
+                    <a:stretch>
+                      <a:fillRect/>
+                    </a:stretch>
+                  </pic:blipFill>
+                  <pic:spPr>
+                    <a:xfrm>
+                      <a:off x="0" y="0"/>
+                      <a:ext cx="5612130" cy="2714625"/>
+                    </a:xfrm>
+                    <a:prstGeom prst="rect">
+                      <a:avLst/>
+                    </a:prstGeom>
+                  </pic:spPr>
+                </pic:pic>
+              </a:graphicData>
+            </a:graphic>
+          </wp:anchor>
+        </w:drawing>
+      </w:r>
+    </w:p>
+    <w:p>
+      <w:pPr>
+        <w:spacing w:after="160"/>
+        <w:rPr>
+          <w:b/>
+        </w:rPr>
+      </w:pPr>
+    </w:p>
+    <w:p>
+      <w:pPr>
+        <w:spacing w:after="160"/>
+        <w:rPr>
+          <w:b/>
+        </w:rPr>
+      </w:pPr>
+      <w:r>
+        <w:rPr>
+          <w:noProof/>
+          <w:lang w:eastAsia="en-US"/>
+        </w:rPr>
+        <w:drawing>
+          <wp:anchor distT="0" distB="0" distL="114300" distR="114300" simplePos="0" relativeHeight="251667456" behindDoc="1" locked="0" layoutInCell="1" allowOverlap="1">
+            <wp:simplePos x="0" y="0"/>
+            <wp:positionH relativeFrom="column">
+              <wp:posOffset>-3810</wp:posOffset>
+            </wp:positionH>
+            <wp:positionV relativeFrom="paragraph">
+              <wp:posOffset>2301875</wp:posOffset>
+            </wp:positionV>
+            <wp:extent cx="5612130" cy="3947160"/>
+            <wp:effectExtent l="0" t="0" r="7620" b="0"/>
+            <wp:wrapNone/>
+            <wp:docPr id="10" name="Imagem 10"/>
+            <wp:cNvGraphicFramePr>
+              <a:graphicFrameLocks xmlns:a="http://schemas.openxmlformats.org/drawingml/2006/main" noChangeAspect="1"/>
+            </wp:cNvGraphicFramePr>
+            <a:graphic xmlns:a="http://schemas.openxmlformats.org/drawingml/2006/main">
+              <a:graphicData uri="http://schemas.openxmlformats.org/drawingml/2006/picture">
+                <pic:pic xmlns:pic="http://schemas.openxmlformats.org/drawingml/2006/picture">
+                  <pic:nvPicPr>
+                    <pic:cNvPr id="1" name=""/>
+                    <pic:cNvPicPr/>
+                  </pic:nvPicPr>
+                  <pic:blipFill>
+                    <a:blip r:embed="rId14">
+                      <a:extLst>
+                        <a:ext uri="{28A0092B-C50C-407E-A947-70E740481C1C}">
+                          <a14:useLocalDpi xmlns:a14="http://schemas.microsoft.com/office/drawing/2010/main" val="0"/>
+                        </a:ext>
+                      </a:extLst>
+                    </a:blip>
+                    <a:stretch>
+                      <a:fillRect/>
+                    </a:stretch>
+                  </pic:blipFill>
+                  <pic:spPr>
+                    <a:xfrm>
+                      <a:off x="0" y="0"/>
+                      <a:ext cx="5612130" cy="3947160"/>
                     </a:xfrm>
                     <a:prstGeom prst="rect">
                       <a:avLst/>

</xml_diff>